<commit_message>
fetching and rendering pets data and details
Added like functionality
</commit_message>
<xml_diff>
--- a/ReactJS-March-2021/6routing-workshop/Pet My Pet_Pet My Pet - Description.docx
+++ b/ReactJS-March-2021/6routing-workshop/Pet My Pet_Pet My Pet - Description.docx
@@ -345,8 +345,6 @@
           <w:noProof/>
         </w:rPr>
       </w:pPr>
-      <w:bookmarkStart w:id="0" w:name="_GoBack"/>
-      <w:bookmarkEnd w:id="0"/>
       <w:r>
         <w:rPr>
           <w:noProof/>
@@ -358,137 +356,6 @@
           <w:noProof/>
         </w:rPr>
         <w:t xml:space="preserve"> (5 pts)</w:t>
-      </w:r>
-    </w:p>
-    <w:p>
-      <w:pPr>
-        <w:rPr>
-          <w:noProof/>
-        </w:rPr>
-      </w:pPr>
-      <w:r>
-        <w:rPr>
-          <w:noProof/>
-        </w:rPr>
-        <w:t xml:space="preserve">Implement a </w:t>
-      </w:r>
-      <w:r>
-        <w:rPr>
-          <w:b/>
-          <w:noProof/>
-        </w:rPr>
-        <w:t>NavBar</w:t>
-      </w:r>
-      <w:r>
-        <w:rPr>
-          <w:noProof/>
-        </w:rPr>
-        <w:t xml:space="preserve"> for the </w:t>
-      </w:r>
-      <w:r>
-        <w:rPr>
-          <w:noProof/>
-        </w:rPr>
-        <w:t>app</w:t>
-      </w:r>
-      <w:r>
-        <w:rPr>
-          <w:noProof/>
-        </w:rPr>
-        <w:t>: navigation links should correctly change the current screen (view).</w:t>
-      </w:r>
-    </w:p>
-    <w:p>
-      <w:pPr>
-        <w:pStyle w:val="ListParagraph"/>
-        <w:numPr>
-          <w:ilvl w:val="0"/>
-          <w:numId w:val="15"/>
-        </w:numPr>
-        <w:rPr>
-          <w:noProof/>
-        </w:rPr>
-      </w:pPr>
-      <w:r>
-        <w:rPr>
-          <w:noProof/>
-        </w:rPr>
-        <w:t xml:space="preserve">Clicking on the </w:t>
-      </w:r>
-      <w:r>
-        <w:rPr>
-          <w:noProof/>
-        </w:rPr>
-        <w:t xml:space="preserve">links in the </w:t>
-      </w:r>
-      <w:r>
-        <w:rPr>
-          <w:b/>
-          <w:noProof/>
-        </w:rPr>
-        <w:t>NavBar</w:t>
-      </w:r>
-      <w:r>
-        <w:rPr>
-          <w:noProof/>
-        </w:rPr>
-        <w:t xml:space="preserve"> should display the view behind the link</w:t>
-      </w:r>
-      <w:r>
-        <w:rPr>
-          <w:noProof/>
-        </w:rPr>
-        <w:t xml:space="preserve"> (views are sections in the HTML code)</w:t>
-      </w:r>
-      <w:r>
-        <w:rPr>
-          <w:noProof/>
-        </w:rPr>
-        <w:t>.</w:t>
-      </w:r>
-    </w:p>
-    <w:p>
-      <w:pPr>
-        <w:pStyle w:val="ListParagraph"/>
-        <w:numPr>
-          <w:ilvl w:val="0"/>
-          <w:numId w:val="15"/>
-        </w:numPr>
-        <w:rPr>
-          <w:noProof/>
-        </w:rPr>
-      </w:pPr>
-      <w:r>
-        <w:rPr>
-          <w:noProof/>
-        </w:rPr>
-        <w:t xml:space="preserve">Your application may </w:t>
-      </w:r>
-      <w:r>
-        <w:rPr>
-          <w:b/>
-          <w:noProof/>
-        </w:rPr>
-        <w:t>hide</w:t>
-      </w:r>
-      <w:r>
-        <w:rPr>
-          <w:noProof/>
-        </w:rPr>
-        <w:t xml:space="preserve"> by CSS (display: none) or </w:t>
-      </w:r>
-      <w:r>
-        <w:rPr>
-          <w:b/>
-          <w:noProof/>
-        </w:rPr>
-        <w:t>delete</w:t>
-      </w:r>
-      <w:r>
-        <w:rPr>
-          <w:noProof/>
-        </w:rPr>
-        <w:t xml:space="preserve"> from the DOM all unneeded elements or just display the views it needs to display.</w:t>
       </w:r>
     </w:p>
     <w:p>
@@ -765,28 +632,14 @@
     </w:p>
     <w:p>
       <w:pPr>
-        <w:pStyle w:val="ListParagraph"/>
-        <w:rPr>
-          <w:noProof/>
-        </w:rPr>
-      </w:pPr>
-    </w:p>
-    <w:p>
-      <w:pPr>
-        <w:pStyle w:val="ListParagraph"/>
-        <w:rPr>
-          <w:noProof/>
-        </w:rPr>
-      </w:pPr>
-    </w:p>
-    <w:p>
-      <w:pPr>
         <w:pStyle w:val="Heading3"/>
         <w:jc w:val="center"/>
         <w:rPr>
           <w:noProof/>
         </w:rPr>
       </w:pPr>
+      <w:bookmarkStart w:id="0" w:name="_GoBack"/>
+      <w:bookmarkEnd w:id="0"/>
       <w:r>
         <w:rPr>
           <w:noProof/>
@@ -1221,7 +1074,6 @@
         <w:rPr>
           <w:noProof/>
         </w:rPr>
-        <w:lastRenderedPageBreak/>
         <w:t xml:space="preserve">In case of </w:t>
       </w:r>
       <w:r>
@@ -1366,6 +1218,7 @@
         <w:rPr>
           <w:noProof/>
         </w:rPr>
+        <w:lastRenderedPageBreak/>
         <w:drawing>
           <wp:inline distT="0" distB="0" distL="0" distR="0" wp14:anchorId="3216903C" wp14:editId="48785460">
             <wp:extent cx="4315218" cy="2400300"/>
@@ -4359,7 +4212,7 @@
         </mc:Choice>
         <mc:Fallback>
           <w:pict>
-            <v:line w14:anchorId="25F8DDB2" id="Straight Connector 20" o:spid="_x0000_s1026" style="position:absolute;flip:y;z-index:251660288;visibility:visible;mso-wrap-style:square;mso-width-percent:0;mso-height-percent:0;mso-wrap-distance-left:9pt;mso-wrap-distance-top:-3e-5mm;mso-wrap-distance-right:9pt;mso-wrap-distance-bottom:-3e-5mm;mso-position-horizontal:absolute;mso-position-horizontal-relative:text;mso-position-vertical:absolute;mso-position-vertical-relative:text;mso-width-percent:0;mso-height-percent:0;mso-width-relative:page;mso-height-relative:page" from="-.1pt,5.2pt" to="520.7pt,5.2pt" o:gfxdata="UEsDBBQABgAIAAAAIQC2gziS/gAAAOEBAAATAAAAW0NvbnRlbnRfVHlwZXNdLnhtbJSRQU7DMBBF&#10;90jcwfIWJU67QAgl6YK0S0CoHGBkTxKLZGx5TGhvj5O2G0SRWNoz/78nu9wcxkFMGNg6quQqL6RA&#10;0s5Y6ir5vt9lD1JwBDIwOMJKHpHlpr69KfdHjyxSmriSfYz+USnWPY7AufNIadK6MEJMx9ApD/oD&#10;OlTrorhX2lFEilmcO2RdNtjC5xDF9pCuTyYBB5bi6bQ4syoJ3g9WQ0ymaiLzg5KdCXlKLjvcW893&#10;SUOqXwnz5DrgnHtJTxOsQfEKIT7DmDSUCaxw7Rqn8787ZsmRM9e2VmPeBN4uqYvTtW7jvijg9N/y&#10;JsXecLq0q+WD6m8AAAD//wMAUEsDBBQABgAIAAAAIQA4/SH/1gAAAJQBAAALAAAAX3JlbHMvLnJl&#10;bHOkkMFqwzAMhu+DvYPRfXGawxijTi+j0GvpHsDYimMaW0Yy2fr2M4PBMnrbUb/Q94l/f/hMi1qR&#10;JVI2sOt6UJgd+ZiDgffL8ekFlFSbvV0oo4EbChzGx4f9GRdb25HMsYhqlCwG5lrLq9biZkxWOiqY&#10;22YiTra2kYMu1l1tQD30/bPm3wwYN0x18gb45AdQl1tp5j/sFB2T0FQ7R0nTNEV3j6o9feQzro1i&#10;OWA14Fm+Q8a1a8+Bvu/d/dMb2JY5uiPbhG/ktn4cqGU/er3pcvwCAAD//wMAUEsDBBQABgAIAAAA&#10;IQBS1ruLzQEAAIUDAAAOAAAAZHJzL2Uyb0RvYy54bWysU01v2zAMvQ/YfxB0X5ykQzoYcXpIkF2K&#10;LUC23RlZtoXqC6QWJ/9+lJKm7XYbehEokX7ke3xePpycFUeNZIJv5GwylUJ7FVrj+0b+/LH99EUK&#10;SuBbsMHrRp41yYfVxw/LMdZ6HoZgW42CQTzVY2zkkFKsq4rUoB3QJETtOdkFdJD4in3VIoyM7mw1&#10;n04X1RiwjRiUJuLXzSUpVwW/67RK37uOdBK2kTxbKieW85DParWEukeIg1HXMeA/pnBgPDe9QW0g&#10;gfiN5h8oZxQGCl2aqOCq0HVG6cKB2cymf7HZDxB14cLiULzJRO8Hq74ddyhM28g5y+PB8Y72CcH0&#10;QxLr4D0rGFBwkpUaI9X8wdrvMHNVJ7+Pj0E9EeeqN8l8oXgpO3XoRGdN/MUGKSIxbXEqOzjfdqBP&#10;SSh+XCxmn2cLnkU95yqoM0TuGJHSVx2cyEEjrfFZHqjh+EgpD/FSkp992Bpry4qtFyO3n99PMzSw&#10;09C3HLnI1Mn3UoDt2cEqYUGkYE2bv844hP1hbVEcgV20vbufze+yHNztTVkeagM0XOpK6lpmfYbR&#10;xY/XSV8UytEhtOcdPsvIuy7oV19mM72+c/z671n9AQAA//8DAFBLAwQUAAYACAAAACEAfiTjHN4A&#10;AAAIAQAADwAAAGRycy9kb3ducmV2LnhtbEyPQUvDQBCF74L/YRnBW7ubUqvEbIooFg9CsS2Ct212&#10;TIK7szG7TaO/3ike9Dbz3uPNN8Vy9E4M2Mc2kIZsqkAgVcG2VGvYbR8nNyBiMmSNC4QavjDCsjw/&#10;K0xuw5FecNikWnAJxdxoaFLqcilj1aA3cRo6JPbeQ+9N4rWvpe3Nkcu9kzOlFtKblvhCYzq8b7D6&#10;2By8hoertdy9fl9v39YLtfpcPbunbHBaX16Md7cgEo7pLwwnfEaHkpn24UA2CqdhMuMgy2oO4mSr&#10;ecbT/leRZSH/P1D+AAAA//8DAFBLAQItABQABgAIAAAAIQC2gziS/gAAAOEBAAATAAAAAAAAAAAA&#10;AAAAAAAAAABbQ29udGVudF9UeXBlc10ueG1sUEsBAi0AFAAGAAgAAAAhADj9If/WAAAAlAEAAAsA&#10;AAAAAAAAAAAAAAAALwEAAF9yZWxzLy5yZWxzUEsBAi0AFAAGAAgAAAAhAFLWu4vNAQAAhQMAAA4A&#10;AAAAAAAAAAAAAAAALgIAAGRycy9lMm9Eb2MueG1sUEsBAi0AFAAGAAgAAAAhAH4k4xzeAAAACAEA&#10;AA8AAAAAAAAAAAAAAAAAJwQAAGRycy9kb3ducmV2LnhtbFBLBQYAAAAABAAEAPMAAAAyBQAAAAA=&#10;" strokecolor="#f37123" strokeweight="1pt">
+            <v:line w14:anchorId="16B4D17C" id="Straight Connector 20" o:spid="_x0000_s1026" style="position:absolute;flip:y;z-index:251660288;visibility:visible;mso-wrap-style:square;mso-width-percent:0;mso-height-percent:0;mso-wrap-distance-left:9pt;mso-wrap-distance-top:-3e-5mm;mso-wrap-distance-right:9pt;mso-wrap-distance-bottom:-3e-5mm;mso-position-horizontal:absolute;mso-position-horizontal-relative:text;mso-position-vertical:absolute;mso-position-vertical-relative:text;mso-width-percent:0;mso-height-percent:0;mso-width-relative:page;mso-height-relative:page" from="-.1pt,5.2pt" to="520.7pt,5.2pt" o:gfxdata="UEsDBBQABgAIAAAAIQC2gziS/gAAAOEBAAATAAAAW0NvbnRlbnRfVHlwZXNdLnhtbJSRQU7DMBBF&#10;90jcwfIWJU67QAgl6YK0S0CoHGBkTxKLZGx5TGhvj5O2G0SRWNoz/78nu9wcxkFMGNg6quQqL6RA&#10;0s5Y6ir5vt9lD1JwBDIwOMJKHpHlpr69KfdHjyxSmriSfYz+USnWPY7AufNIadK6MEJMx9ApD/oD&#10;OlTrorhX2lFEilmcO2RdNtjC5xDF9pCuTyYBB5bi6bQ4syoJ3g9WQ0ymaiLzg5KdCXlKLjvcW893&#10;SUOqXwnz5DrgnHtJTxOsQfEKIT7DmDSUCaxw7Rqn8787ZsmRM9e2VmPeBN4uqYvTtW7jvijg9N/y&#10;JsXecLq0q+WD6m8AAAD//wMAUEsDBBQABgAIAAAAIQA4/SH/1gAAAJQBAAALAAAAX3JlbHMvLnJl&#10;bHOkkMFqwzAMhu+DvYPRfXGawxijTi+j0GvpHsDYimMaW0Yy2fr2M4PBMnrbUb/Q94l/f/hMi1qR&#10;JVI2sOt6UJgd+ZiDgffL8ekFlFSbvV0oo4EbChzGx4f9GRdb25HMsYhqlCwG5lrLq9biZkxWOiqY&#10;22YiTra2kYMu1l1tQD30/bPm3wwYN0x18gb45AdQl1tp5j/sFB2T0FQ7R0nTNEV3j6o9feQzro1i&#10;OWA14Fm+Q8a1a8+Bvu/d/dMb2JY5uiPbhG/ktn4cqGU/er3pcvwCAAD//wMAUEsDBBQABgAIAAAA&#10;IQBS1ruLzQEAAIUDAAAOAAAAZHJzL2Uyb0RvYy54bWysU01v2zAMvQ/YfxB0X5ykQzoYcXpIkF2K&#10;LUC23RlZtoXqC6QWJ/9+lJKm7XYbehEokX7ke3xePpycFUeNZIJv5GwylUJ7FVrj+0b+/LH99EUK&#10;SuBbsMHrRp41yYfVxw/LMdZ6HoZgW42CQTzVY2zkkFKsq4rUoB3QJETtOdkFdJD4in3VIoyM7mw1&#10;n04X1RiwjRiUJuLXzSUpVwW/67RK37uOdBK2kTxbKieW85DParWEukeIg1HXMeA/pnBgPDe9QW0g&#10;gfiN5h8oZxQGCl2aqOCq0HVG6cKB2cymf7HZDxB14cLiULzJRO8Hq74ddyhM28g5y+PB8Y72CcH0&#10;QxLr4D0rGFBwkpUaI9X8wdrvMHNVJ7+Pj0E9EeeqN8l8oXgpO3XoRGdN/MUGKSIxbXEqOzjfdqBP&#10;SSh+XCxmn2cLnkU95yqoM0TuGJHSVx2cyEEjrfFZHqjh+EgpD/FSkp992Bpry4qtFyO3n99PMzSw&#10;09C3HLnI1Mn3UoDt2cEqYUGkYE2bv844hP1hbVEcgV20vbufze+yHNztTVkeagM0XOpK6lpmfYbR&#10;xY/XSV8UytEhtOcdPsvIuy7oV19mM72+c/z671n9AQAA//8DAFBLAwQUAAYACAAAACEAfiTjHN4A&#10;AAAIAQAADwAAAGRycy9kb3ducmV2LnhtbEyPQUvDQBCF74L/YRnBW7ubUqvEbIooFg9CsS2Ct212&#10;TIK7szG7TaO/3ike9Dbz3uPNN8Vy9E4M2Mc2kIZsqkAgVcG2VGvYbR8nNyBiMmSNC4QavjDCsjw/&#10;K0xuw5FecNikWnAJxdxoaFLqcilj1aA3cRo6JPbeQ+9N4rWvpe3Nkcu9kzOlFtKblvhCYzq8b7D6&#10;2By8hoertdy9fl9v39YLtfpcPbunbHBaX16Md7cgEo7pLwwnfEaHkpn24UA2CqdhMuMgy2oO4mSr&#10;ecbT/leRZSH/P1D+AAAA//8DAFBLAQItABQABgAIAAAAIQC2gziS/gAAAOEBAAATAAAAAAAAAAAA&#10;AAAAAAAAAABbQ29udGVudF9UeXBlc10ueG1sUEsBAi0AFAAGAAgAAAAhADj9If/WAAAAlAEAAAsA&#10;AAAAAAAAAAAAAAAALwEAAF9yZWxzLy5yZWxzUEsBAi0AFAAGAAgAAAAhAFLWu4vNAQAAhQMAAA4A&#10;AAAAAAAAAAAAAAAALgIAAGRycy9lMm9Eb2MueG1sUEsBAi0AFAAGAAgAAAAhAH4k4xzeAAAACAEA&#10;AA8AAAAAAAAAAAAAAAAAJwQAAGRycy9kb3ducmV2LnhtbFBLBQYAAAAABAAEAPMAAAAyBQAAAAA=&#10;" strokecolor="#f37123" strokeweight="1pt">
               <v:stroke endcap="round"/>
               <o:lock v:ext="edit" shapetype="f"/>
             </v:line>
@@ -4925,7 +4778,7 @@
                                 <wp:extent cx="171450" cy="205105"/>
                                 <wp:effectExtent l="0" t="0" r="0" b="4445"/>
                                 <wp:docPr id="7" name="Picture 14">
-                                  <a:hlinkClick xmlns:a="http://schemas.openxmlformats.org/drawingml/2006/main" r:id="rId1"/>
+                                  <a:hlinkClick xmlns:a="http://schemas.openxmlformats.org/drawingml/2006/main" r:id="rId4"/>
                                 </wp:docPr>
                                 <wp:cNvGraphicFramePr>
                                   <a:graphicFrameLocks xmlns:a="http://schemas.openxmlformats.org/drawingml/2006/main" noChangeAspect="1"/>
@@ -5598,7 +5451,7 @@
                           <wp:extent cx="171450" cy="205105"/>
                           <wp:effectExtent l="0" t="0" r="0" b="4445"/>
                           <wp:docPr id="7" name="Picture 14">
-                            <a:hlinkClick xmlns:a="http://schemas.openxmlformats.org/drawingml/2006/main" r:id="rId1"/>
+                            <a:hlinkClick xmlns:a="http://schemas.openxmlformats.org/drawingml/2006/main" r:id="rId4"/>
                           </wp:docPr>
                           <wp:cNvGraphicFramePr>
                             <a:graphicFrameLocks xmlns:a="http://schemas.openxmlformats.org/drawingml/2006/main" noChangeAspect="1"/>
@@ -5608,7 +5461,7 @@
                               <pic:pic xmlns:pic="http://schemas.openxmlformats.org/drawingml/2006/picture">
                                 <pic:nvPicPr>
                                   <pic:cNvPr id="0" name="Picture 14">
-                                    <a:hlinkClick r:id="rId1"/>
+                                    <a:hlinkClick r:id="rId4"/>
                                   </pic:cNvPr>
                                   <pic:cNvPicPr>
                                     <a:picLocks noChangeAspect="1" noChangeArrowheads="1"/>
@@ -12091,7 +11944,7 @@
 </file>
 
 <file path=customXml/itemProps1.xml><?xml version="1.0" encoding="utf-8"?>
-<ds:datastoreItem xmlns:ds="http://schemas.openxmlformats.org/officeDocument/2006/customXml" ds:itemID="{531E264A-692E-4EDB-B8AA-A805B8F9D9E4}">
+<ds:datastoreItem xmlns:ds="http://schemas.openxmlformats.org/officeDocument/2006/customXml" ds:itemID="{CA191D16-7FF5-456C-A538-145B830F9EC2}">
   <ds:schemaRefs>
     <ds:schemaRef ds:uri="http://schemas.openxmlformats.org/officeDocument/2006/bibliography"/>
   </ds:schemaRefs>

</xml_diff>